<commit_message>
Update file doc and image, astah
</commit_message>
<xml_diff>
--- a/Design Pattern/Template method.docx
+++ b/Design Pattern/Template method.docx
@@ -168,14 +168,7 @@
           <w:sz w:val="24"/>
           <w:szCs w:val="24"/>
         </w:rPr>
-        <w:t>Intro</w:t>
-      </w:r>
-      <w:r>
-        <w:rPr>
-          <w:sz w:val="24"/>
-          <w:szCs w:val="24"/>
-        </w:rPr>
-        <w:t>ScreenHandler</w:t>
+        <w:t>IntroScreenHandler</w:t>
       </w:r>
       <w:proofErr w:type="spellEnd"/>
       <w:r>
@@ -632,6 +625,7 @@
       </w:pPr>
       <w:r>
         <w:rPr>
+          <w:noProof/>
           <w:sz w:val="24"/>
           <w:szCs w:val="24"/>
         </w:rPr>
@@ -1003,14 +997,7 @@
           <w:sz w:val="24"/>
           <w:szCs w:val="24"/>
         </w:rPr>
-        <w:t>,</w:t>
-      </w:r>
-      <w:r>
-        <w:rPr>
-          <w:sz w:val="24"/>
-          <w:szCs w:val="24"/>
-        </w:rPr>
-        <w:t xml:space="preserve">… </w:t>
+        <w:t xml:space="preserve">,… </w:t>
       </w:r>
       <w:proofErr w:type="spellStart"/>
       <w:r>
@@ -1446,6 +1433,7 @@
       </w:pPr>
       <w:r>
         <w:rPr>
+          <w:noProof/>
           <w:sz w:val="24"/>
           <w:szCs w:val="24"/>
         </w:rPr>
@@ -1489,6 +1477,117 @@
     <w:p>
       <w:pPr>
         <w:pStyle w:val="ListParagraph"/>
+        <w:ind w:left="1080"/>
+        <w:rPr>
+          <w:sz w:val="24"/>
+          <w:szCs w:val="24"/>
+        </w:rPr>
+      </w:pPr>
+    </w:p>
+    <w:p>
+      <w:pPr>
+        <w:pStyle w:val="ListParagraph"/>
+        <w:ind w:left="1080"/>
+        <w:rPr>
+          <w:sz w:val="24"/>
+          <w:szCs w:val="24"/>
+        </w:rPr>
+      </w:pPr>
+      <w:r>
+        <w:rPr>
+          <w:noProof/>
+          <w:sz w:val="24"/>
+          <w:szCs w:val="24"/>
+        </w:rPr>
+        <w:drawing>
+          <wp:inline distT="0" distB="0" distL="0" distR="0" wp14:anchorId="30B47CFB" wp14:editId="5EECDCF3">
+            <wp:extent cx="5101930" cy="2621280"/>
+            <wp:effectExtent l="0" t="0" r="3810" b="7620"/>
+            <wp:docPr id="5" name="Picture 5" descr="Diagram&#10;&#10;Description automatically generated"/>
+            <wp:cNvGraphicFramePr>
+              <a:graphicFrameLocks xmlns:a="http://schemas.openxmlformats.org/drawingml/2006/main" noChangeAspect="1"/>
+            </wp:cNvGraphicFramePr>
+            <a:graphic xmlns:a="http://schemas.openxmlformats.org/drawingml/2006/main">
+              <a:graphicData uri="http://schemas.openxmlformats.org/drawingml/2006/picture">
+                <pic:pic xmlns:pic="http://schemas.openxmlformats.org/drawingml/2006/picture">
+                  <pic:nvPicPr>
+                    <pic:cNvPr id="5" name="Picture 5" descr="Diagram&#10;&#10;Description automatically generated"/>
+                    <pic:cNvPicPr/>
+                  </pic:nvPicPr>
+                  <pic:blipFill>
+                    <a:blip r:embed="rId7">
+                      <a:extLst>
+                        <a:ext uri="{28A0092B-C50C-407E-A947-70E740481C1C}">
+                          <a14:useLocalDpi xmlns:a14="http://schemas.microsoft.com/office/drawing/2010/main" val="0"/>
+                        </a:ext>
+                      </a:extLst>
+                    </a:blip>
+                    <a:stretch>
+                      <a:fillRect/>
+                    </a:stretch>
+                  </pic:blipFill>
+                  <pic:spPr>
+                    <a:xfrm>
+                      <a:off x="0" y="0"/>
+                      <a:ext cx="5106728" cy="2623745"/>
+                    </a:xfrm>
+                    <a:prstGeom prst="rect">
+                      <a:avLst/>
+                    </a:prstGeom>
+                  </pic:spPr>
+                </pic:pic>
+              </a:graphicData>
+            </a:graphic>
+          </wp:inline>
+        </w:drawing>
+      </w:r>
+    </w:p>
+    <w:p>
+      <w:pPr>
+        <w:pStyle w:val="ListParagraph"/>
+        <w:ind w:left="1080"/>
+        <w:jc w:val="center"/>
+        <w:rPr>
+          <w:sz w:val="24"/>
+          <w:szCs w:val="24"/>
+        </w:rPr>
+      </w:pPr>
+      <w:proofErr w:type="spellStart"/>
+      <w:r>
+        <w:rPr>
+          <w:sz w:val="24"/>
+          <w:szCs w:val="24"/>
+        </w:rPr>
+        <w:t>Hình</w:t>
+      </w:r>
+      <w:proofErr w:type="spellEnd"/>
+      <w:r>
+        <w:rPr>
+          <w:sz w:val="24"/>
+          <w:szCs w:val="24"/>
+        </w:rPr>
+        <w:t xml:space="preserve"> </w:t>
+      </w:r>
+      <w:proofErr w:type="gramStart"/>
+      <w:r>
+        <w:rPr>
+          <w:sz w:val="24"/>
+          <w:szCs w:val="24"/>
+        </w:rPr>
+        <w:t>1 :</w:t>
+      </w:r>
+      <w:proofErr w:type="gramEnd"/>
+      <w:r>
+        <w:rPr>
+          <w:sz w:val="24"/>
+          <w:szCs w:val="24"/>
+        </w:rPr>
+        <w:t xml:space="preserve"> Template Method 1</w:t>
+      </w:r>
+    </w:p>
+    <w:p>
+      <w:pPr>
+        <w:pStyle w:val="ListParagraph"/>
         <w:numPr>
           <w:ilvl w:val="0"/>
           <w:numId w:val="1"/>
@@ -1503,7 +1602,6 @@
           <w:sz w:val="24"/>
           <w:szCs w:val="24"/>
         </w:rPr>
-        <w:lastRenderedPageBreak/>
         <w:t xml:space="preserve">Template method </w:t>
       </w:r>
     </w:p>
@@ -1725,14 +1823,7 @@
           <w:sz w:val="24"/>
           <w:szCs w:val="24"/>
         </w:rPr>
-        <w:t>,</w:t>
-      </w:r>
-      <w:r>
-        <w:rPr>
-          <w:sz w:val="24"/>
-          <w:szCs w:val="24"/>
-        </w:rPr>
-        <w:t xml:space="preserve"> </w:t>
+        <w:t xml:space="preserve">, </w:t>
       </w:r>
       <w:proofErr w:type="gramStart"/>
       <w:r>
@@ -2028,6 +2119,7 @@
       </w:pPr>
       <w:r>
         <w:rPr>
+          <w:noProof/>
           <w:sz w:val="24"/>
           <w:szCs w:val="24"/>
         </w:rPr>
@@ -2047,7 +2139,7 @@
                     <pic:cNvPicPr/>
                   </pic:nvPicPr>
                   <pic:blipFill>
-                    <a:blip r:embed="rId7"/>
+                    <a:blip r:embed="rId8"/>
                     <a:stretch>
                       <a:fillRect/>
                     </a:stretch>
@@ -2687,6 +2779,55 @@
           <w:szCs w:val="24"/>
         </w:rPr>
       </w:pPr>
+      <w:r>
+        <w:rPr>
+          <w:noProof/>
+          <w:sz w:val="24"/>
+          <w:szCs w:val="24"/>
+        </w:rPr>
+        <w:lastRenderedPageBreak/>
+        <w:drawing>
+          <wp:inline distT="0" distB="0" distL="0" distR="0" wp14:anchorId="646E59A5" wp14:editId="6993B2BD">
+            <wp:extent cx="5227320" cy="2584061"/>
+            <wp:effectExtent l="0" t="0" r="0" b="6985"/>
+            <wp:docPr id="6" name="Picture 6" descr="Diagram&#10;&#10;Description automatically generated"/>
+            <wp:cNvGraphicFramePr>
+              <a:graphicFrameLocks xmlns:a="http://schemas.openxmlformats.org/drawingml/2006/main" noChangeAspect="1"/>
+            </wp:cNvGraphicFramePr>
+            <a:graphic xmlns:a="http://schemas.openxmlformats.org/drawingml/2006/main">
+              <a:graphicData uri="http://schemas.openxmlformats.org/drawingml/2006/picture">
+                <pic:pic xmlns:pic="http://schemas.openxmlformats.org/drawingml/2006/picture">
+                  <pic:nvPicPr>
+                    <pic:cNvPr id="6" name="Picture 6" descr="Diagram&#10;&#10;Description automatically generated"/>
+                    <pic:cNvPicPr/>
+                  </pic:nvPicPr>
+                  <pic:blipFill>
+                    <a:blip r:embed="rId9">
+                      <a:extLst>
+                        <a:ext uri="{28A0092B-C50C-407E-A947-70E740481C1C}">
+                          <a14:useLocalDpi xmlns:a14="http://schemas.microsoft.com/office/drawing/2010/main" val="0"/>
+                        </a:ext>
+                      </a:extLst>
+                    </a:blip>
+                    <a:stretch>
+                      <a:fillRect/>
+                    </a:stretch>
+                  </pic:blipFill>
+                  <pic:spPr>
+                    <a:xfrm>
+                      <a:off x="0" y="0"/>
+                      <a:ext cx="5248789" cy="2594674"/>
+                    </a:xfrm>
+                    <a:prstGeom prst="rect">
+                      <a:avLst/>
+                    </a:prstGeom>
+                  </pic:spPr>
+                </pic:pic>
+              </a:graphicData>
+            </a:graphic>
+          </wp:inline>
+        </w:drawing>
+      </w:r>
     </w:p>
     <w:p>
       <w:pPr>
@@ -2697,8 +2838,72 @@
           <w:szCs w:val="24"/>
         </w:rPr>
       </w:pPr>
-      <w:r>
-        <w:rPr>
+    </w:p>
+    <w:p>
+      <w:pPr>
+        <w:pStyle w:val="ListParagraph"/>
+        <w:ind w:left="1080"/>
+        <w:jc w:val="center"/>
+        <w:rPr>
+          <w:sz w:val="24"/>
+          <w:szCs w:val="24"/>
+        </w:rPr>
+      </w:pPr>
+      <w:proofErr w:type="spellStart"/>
+      <w:r>
+        <w:rPr>
+          <w:sz w:val="24"/>
+          <w:szCs w:val="24"/>
+        </w:rPr>
+        <w:t>Hình</w:t>
+      </w:r>
+      <w:proofErr w:type="spellEnd"/>
+      <w:r>
+        <w:rPr>
+          <w:sz w:val="24"/>
+          <w:szCs w:val="24"/>
+        </w:rPr>
+        <w:t xml:space="preserve"> </w:t>
+      </w:r>
+      <w:proofErr w:type="gramStart"/>
+      <w:r>
+        <w:rPr>
+          <w:sz w:val="24"/>
+          <w:szCs w:val="24"/>
+        </w:rPr>
+        <w:t>2 :</w:t>
+      </w:r>
+      <w:proofErr w:type="gramEnd"/>
+      <w:r>
+        <w:rPr>
+          <w:sz w:val="24"/>
+          <w:szCs w:val="24"/>
+        </w:rPr>
+        <w:t xml:space="preserve"> Template Method 2</w:t>
+      </w:r>
+    </w:p>
+    <w:p>
+      <w:pPr>
+        <w:pStyle w:val="ListParagraph"/>
+        <w:ind w:left="1080"/>
+        <w:rPr>
+          <w:sz w:val="24"/>
+          <w:szCs w:val="24"/>
+        </w:rPr>
+      </w:pPr>
+    </w:p>
+    <w:p>
+      <w:pPr>
+        <w:pStyle w:val="ListParagraph"/>
+        <w:ind w:left="1080"/>
+        <w:rPr>
+          <w:sz w:val="24"/>
+          <w:szCs w:val="24"/>
+        </w:rPr>
+      </w:pPr>
+      <w:r>
+        <w:rPr>
+          <w:noProof/>
           <w:sz w:val="24"/>
           <w:szCs w:val="24"/>
         </w:rPr>
@@ -2718,7 +2923,7 @@
                     <pic:cNvPicPr/>
                   </pic:nvPicPr>
                   <pic:blipFill>
-                    <a:blip r:embed="rId8"/>
+                    <a:blip r:embed="rId10"/>
                     <a:stretch>
                       <a:fillRect/>
                     </a:stretch>

</xml_diff>